<commit_message>
Update Works Cited page and create an executable(.jar) file
Some of the commits were shown as being pushed by an "unknown" person
because they were done so on the EECS computers where we weren't logged.
I just said in the Works Cited that those commits were done by us, and
not by some other person.
</commit_message>
<xml_diff>
--- a/Documentation/Works Cited.docx
+++ b/Documentation/Works Cited.docx
@@ -215,6 +215,7 @@
         <w:spacing w:after="0" w:line="480" w:lineRule="auto"/>
         <w:ind w:left="720" w:firstLine="720"/>
         <w:rPr>
+          <w:rStyle w:val="Hyperlink"/>
           <w:rFonts w:ascii="Arial" w:hAnsi="Arial" w:cs="Arial"/>
           <w:sz w:val="24"/>
           <w:szCs w:val="24"/>
@@ -231,6 +232,49 @@
           <w:t>http://optimus5.com/index.php?page=search/images&amp;search=restart+button&amp;type=images</w:t>
         </w:r>
       </w:hyperlink>
+    </w:p>
+    <w:p>
+      <w:pPr>
+        <w:pStyle w:val="ListParagraph"/>
+        <w:numPr>
+          <w:ilvl w:val="0"/>
+          <w:numId w:val="1"/>
+        </w:numPr>
+        <w:spacing w:after="0" w:line="480" w:lineRule="auto"/>
+        <w:rPr>
+          <w:rFonts w:ascii="Arial" w:hAnsi="Arial" w:cs="Arial"/>
+          <w:color w:val="0563C1" w:themeColor="hyperlink"/>
+          <w:sz w:val="24"/>
+          <w:szCs w:val="24"/>
+          <w:u w:val="single"/>
+        </w:rPr>
+      </w:pPr>
+      <w:r>
+        <w:rPr>
+          <w:rFonts w:ascii="Arial" w:hAnsi="Arial" w:cs="Arial"/>
+          <w:sz w:val="24"/>
+          <w:szCs w:val="24"/>
+        </w:rPr>
+        <w:t xml:space="preserve">For Project 2: All of the commits from an “unknown” person were done by people in the group, but were pushed using </w:t>
+      </w:r>
+      <w:proofErr w:type="spellStart"/>
+      <w:r>
+        <w:rPr>
+          <w:rFonts w:ascii="Arial" w:hAnsi="Arial" w:cs="Arial"/>
+          <w:sz w:val="24"/>
+          <w:szCs w:val="24"/>
+        </w:rPr>
+        <w:t>Git</w:t>
+      </w:r>
+      <w:proofErr w:type="spellEnd"/>
+      <w:r>
+        <w:rPr>
+          <w:rFonts w:ascii="Arial" w:hAnsi="Arial" w:cs="Arial"/>
+          <w:sz w:val="24"/>
+          <w:szCs w:val="24"/>
+        </w:rPr>
+        <w:t xml:space="preserve"> Bash/GUI on the EECS Windows computers. So even though it doesn’t say it, those commits were pushed by the members of the group.</w:t>
+      </w:r>
       <w:bookmarkStart w:id="0" w:name="_GoBack"/>
       <w:bookmarkEnd w:id="0"/>
     </w:p>
@@ -280,7 +324,7 @@
   <w:abstractNum w:abstractNumId="0" w15:restartNumberingAfterBreak="0">
     <w:nsid w:val="3F0844AC"/>
     <w:multiLevelType w:val="hybridMultilevel"/>
-    <w:tmpl w:val="73587F76"/>
+    <w:tmpl w:val="E8000578"/>
     <w:lvl w:ilvl="0" w:tplc="04090001">
       <w:start w:val="1"/>
       <w:numFmt w:val="bullet"/>

</xml_diff>